<commit_message>
rks barang tunjuk langsung
</commit_message>
<xml_diff>
--- a/templates/PL-B-Lamp_1.docx
+++ b/templates/PL-B-Lamp_1.docx
@@ -230,106 +230,116 @@
           <w:sz w:val="22"/>
           <w:u w:val="single"/>
         </w:rPr>
-        <w:t>No. ......................................</w:t>
-      </w:r>
-      <w:r>
-        <w:rPr>
-          <w:sz w:val="22"/>
-        </w:rPr>
-        <w:tab/>
+        <w:t xml:space="preserve">No. </w:t>
       </w:r>
       <w:r>
         <w:rPr>
           <w:b/>
           <w:sz w:val="22"/>
-        </w:rPr>
-        <w:t>PENGADAAN BARANG/JASA</w:t>
-      </w:r>
-    </w:p>
-    <w:p>
-      <w:pPr>
-        <w:tabs>
-          <w:tab w:val="left" w:pos="1080"/>
-          <w:tab w:val="left" w:pos="1440"/>
-          <w:tab w:val="left" w:pos="5760"/>
-        </w:tabs>
-        <w:jc w:val="both"/>
-        <w:rPr>
-          <w:sz w:val="22"/>
-          <w:lang w:val="id-ID"/>
-        </w:rPr>
-      </w:pPr>
-      <w:r>
-        <w:rPr>
-          <w:sz w:val="22"/>
-        </w:rPr>
-        <w:tab/>
-      </w:r>
-      <w:r>
-        <w:rPr>
-          <w:sz w:val="22"/>
-        </w:rPr>
-        <w:tab/>
-      </w:r>
-      <w:r>
-        <w:rPr>
-          <w:sz w:val="22"/>
-        </w:rPr>
-        <w:tab/>
-      </w:r>
-      <w:r>
-        <w:rPr>
-          <w:b/>
-          <w:sz w:val="22"/>
-        </w:rPr>
-        <w:t xml:space="preserve">PT PLN (PERSERO) </w:t>
-      </w:r>
-      <w:r>
-        <w:rPr>
-          <w:b/>
-          <w:sz w:val="22"/>
-          <w:lang w:val="id-ID"/>
-        </w:rPr>
-        <w:t>PUSAT</w:t>
-      </w:r>
-    </w:p>
-    <w:p>
-      <w:pPr>
-        <w:tabs>
-          <w:tab w:val="left" w:pos="1080"/>
-          <w:tab w:val="left" w:pos="1440"/>
-          <w:tab w:val="left" w:pos="5760"/>
-        </w:tabs>
-        <w:jc w:val="both"/>
-        <w:rPr>
-          <w:sz w:val="22"/>
-        </w:rPr>
-      </w:pPr>
-      <w:r>
-        <w:rPr>
-          <w:sz w:val="22"/>
-        </w:rPr>
-        <w:tab/>
-      </w:r>
-      <w:r>
-        <w:rPr>
-          <w:sz w:val="22"/>
-        </w:rPr>
-        <w:tab/>
-      </w:r>
-      <w:r>
-        <w:rPr>
-          <w:sz w:val="22"/>
-        </w:rPr>
-        <w:tab/>
-      </w:r>
-      <w:r>
-        <w:rPr>
-          <w:b/>
-          <w:sz w:val="22"/>
+          <w:highlight w:val="yellow"/>
           <w:u w:val="single"/>
           <w:lang w:val="id-ID"/>
         </w:rPr>
+        <w:t>#nomor rks#</w:t>
+      </w:r>
+      <w:r>
+        <w:rPr>
+          <w:sz w:val="22"/>
+        </w:rPr>
+        <w:tab/>
+      </w:r>
+      <w:r>
+        <w:rPr>
+          <w:b/>
+          <w:sz w:val="22"/>
+        </w:rPr>
+        <w:t>PENGADAAN BARANG/JASA</w:t>
+      </w:r>
+    </w:p>
+    <w:p>
+      <w:pPr>
+        <w:tabs>
+          <w:tab w:val="left" w:pos="1080"/>
+          <w:tab w:val="left" w:pos="1440"/>
+          <w:tab w:val="left" w:pos="5760"/>
+        </w:tabs>
+        <w:jc w:val="both"/>
+        <w:rPr>
+          <w:sz w:val="22"/>
+          <w:lang w:val="id-ID"/>
+        </w:rPr>
+      </w:pPr>
+      <w:r>
+        <w:rPr>
+          <w:sz w:val="22"/>
+        </w:rPr>
+        <w:tab/>
+      </w:r>
+      <w:r>
+        <w:rPr>
+          <w:sz w:val="22"/>
+        </w:rPr>
+        <w:tab/>
+      </w:r>
+      <w:r>
+        <w:rPr>
+          <w:sz w:val="22"/>
+        </w:rPr>
+        <w:tab/>
+      </w:r>
+      <w:r>
+        <w:rPr>
+          <w:b/>
+          <w:sz w:val="22"/>
+        </w:rPr>
+        <w:t xml:space="preserve">PT PLN (PERSERO) </w:t>
+      </w:r>
+      <w:r>
+        <w:rPr>
+          <w:b/>
+          <w:sz w:val="22"/>
+          <w:lang w:val="id-ID"/>
+        </w:rPr>
+        <w:t>PUSAT</w:t>
+      </w:r>
+    </w:p>
+    <w:p>
+      <w:pPr>
+        <w:tabs>
+          <w:tab w:val="left" w:pos="1080"/>
+          <w:tab w:val="left" w:pos="1440"/>
+          <w:tab w:val="left" w:pos="5760"/>
+        </w:tabs>
+        <w:jc w:val="both"/>
+        <w:rPr>
+          <w:sz w:val="22"/>
+        </w:rPr>
+      </w:pPr>
+      <w:r>
+        <w:rPr>
+          <w:sz w:val="22"/>
+        </w:rPr>
+        <w:tab/>
+      </w:r>
+      <w:r>
+        <w:rPr>
+          <w:sz w:val="22"/>
+        </w:rPr>
+        <w:tab/>
+      </w:r>
+      <w:r>
+        <w:rPr>
+          <w:sz w:val="22"/>
+        </w:rPr>
+        <w:tab/>
+      </w:r>
+      <w:r>
+        <w:rPr>
+          <w:b/>
+          <w:sz w:val="22"/>
+          <w:u w:val="single"/>
+          <w:lang w:val="id-ID"/>
+        </w:rPr>
         <w:t>Jl Turnojoyo  Blok M I / 135 Kby Baru</w:t>
       </w:r>
       <w:r>
@@ -705,6 +715,18 @@
           <w:sz w:val="22"/>
         </w:rPr>
         <w:tab/>
+      </w:r>
+      <w:r>
+        <w:rPr>
+          <w:sz w:val="22"/>
+          <w:lang w:val="id-ID"/>
+        </w:rPr>
+        <w:t xml:space="preserve">  </w:t>
+      </w:r>
+      <w:r>
+        <w:rPr>
+          <w:sz w:val="22"/>
+        </w:rPr>
         <w:t>Tanggal</w:t>
       </w:r>
       <w:r>
@@ -1562,7 +1584,12 @@
       </w:r>
     </w:p>
     <w:sectPr>
-      <w:footerReference w:type="default" r:id="rId6"/>
+      <w:headerReference w:type="even" r:id="rId6"/>
+      <w:headerReference w:type="default" r:id="rId7"/>
+      <w:footerReference w:type="even" r:id="rId8"/>
+      <w:footerReference w:type="default" r:id="rId9"/>
+      <w:headerReference w:type="first" r:id="rId10"/>
+      <w:footerReference w:type="first" r:id="rId11"/>
       <w:pgSz w:w="12240" w:h="15840"/>
       <w:pgMar w:top="540" w:right="1260" w:bottom="0" w:left="1260" w:header="720" w:footer="720" w:gutter="0"/>
       <w:cols w:space="720"/>
@@ -1595,24 +1622,27 @@
   <w:p>
     <w:pPr>
       <w:pStyle w:val="Footer"/>
-      <w:rPr>
-        <w:b/>
-        <w:sz w:val="16"/>
-      </w:rPr>
     </w:pPr>
-    <w:r>
-      <w:rPr>
-        <w:sz w:val="16"/>
-      </w:rPr>
-      <w:t>P3B/FORM/REN/007/PPBJ</w:t>
-    </w:r>
-    <w:r>
-      <w:rPr>
-        <w:b/>
-        <w:sz w:val="16"/>
-      </w:rPr>
-      <w:t>.</w:t>
-    </w:r>
+  </w:p>
+</w:ftr>
+</file>
+
+<file path=word/footer2.xml><?xml version="1.0" encoding="utf-8"?>
+<w:ftr xmlns:ve="http://schemas.openxmlformats.org/markup-compatibility/2006" xmlns:o="urn:schemas-microsoft-com:office:office" xmlns:r="http://schemas.openxmlformats.org/officeDocument/2006/relationships" xmlns:m="http://schemas.openxmlformats.org/officeDocument/2006/math" xmlns:v="urn:schemas-microsoft-com:vml" xmlns:wp="http://schemas.openxmlformats.org/drawingml/2006/wordprocessingDrawing" xmlns:w10="urn:schemas-microsoft-com:office:word" xmlns:w="http://schemas.openxmlformats.org/wordprocessingml/2006/main" xmlns:wne="http://schemas.microsoft.com/office/word/2006/wordml">
+  <w:p>
+    <w:pPr>
+      <w:pStyle w:val="Footer"/>
+    </w:pPr>
+  </w:p>
+</w:ftr>
+</file>
+
+<file path=word/footer3.xml><?xml version="1.0" encoding="utf-8"?>
+<w:ftr xmlns:ve="http://schemas.openxmlformats.org/markup-compatibility/2006" xmlns:o="urn:schemas-microsoft-com:office:office" xmlns:r="http://schemas.openxmlformats.org/officeDocument/2006/relationships" xmlns:m="http://schemas.openxmlformats.org/officeDocument/2006/math" xmlns:v="urn:schemas-microsoft-com:vml" xmlns:wp="http://schemas.openxmlformats.org/drawingml/2006/wordprocessingDrawing" xmlns:w10="urn:schemas-microsoft-com:office:word" xmlns:w="http://schemas.openxmlformats.org/wordprocessingml/2006/main" xmlns:wne="http://schemas.microsoft.com/office/word/2006/wordml">
+  <w:p>
+    <w:pPr>
+      <w:pStyle w:val="Footer"/>
+    </w:pPr>
   </w:p>
 </w:ftr>
 </file>
@@ -1634,6 +1664,36 @@
     </w:p>
   </w:footnote>
 </w:footnotes>
+</file>
+
+<file path=word/header1.xml><?xml version="1.0" encoding="utf-8"?>
+<w:hdr xmlns:ve="http://schemas.openxmlformats.org/markup-compatibility/2006" xmlns:o="urn:schemas-microsoft-com:office:office" xmlns:r="http://schemas.openxmlformats.org/officeDocument/2006/relationships" xmlns:m="http://schemas.openxmlformats.org/officeDocument/2006/math" xmlns:v="urn:schemas-microsoft-com:vml" xmlns:wp="http://schemas.openxmlformats.org/drawingml/2006/wordprocessingDrawing" xmlns:w10="urn:schemas-microsoft-com:office:word" xmlns:w="http://schemas.openxmlformats.org/wordprocessingml/2006/main" xmlns:wne="http://schemas.microsoft.com/office/word/2006/wordml">
+  <w:p>
+    <w:pPr>
+      <w:pStyle w:val="Header"/>
+    </w:pPr>
+  </w:p>
+</w:hdr>
+</file>
+
+<file path=word/header2.xml><?xml version="1.0" encoding="utf-8"?>
+<w:hdr xmlns:ve="http://schemas.openxmlformats.org/markup-compatibility/2006" xmlns:o="urn:schemas-microsoft-com:office:office" xmlns:r="http://schemas.openxmlformats.org/officeDocument/2006/relationships" xmlns:m="http://schemas.openxmlformats.org/officeDocument/2006/math" xmlns:v="urn:schemas-microsoft-com:vml" xmlns:wp="http://schemas.openxmlformats.org/drawingml/2006/wordprocessingDrawing" xmlns:w10="urn:schemas-microsoft-com:office:word" xmlns:w="http://schemas.openxmlformats.org/wordprocessingml/2006/main" xmlns:wne="http://schemas.microsoft.com/office/word/2006/wordml">
+  <w:p>
+    <w:pPr>
+      <w:pStyle w:val="Header"/>
+    </w:pPr>
+  </w:p>
+</w:hdr>
+</file>
+
+<file path=word/header3.xml><?xml version="1.0" encoding="utf-8"?>
+<w:hdr xmlns:ve="http://schemas.openxmlformats.org/markup-compatibility/2006" xmlns:o="urn:schemas-microsoft-com:office:office" xmlns:r="http://schemas.openxmlformats.org/officeDocument/2006/relationships" xmlns:m="http://schemas.openxmlformats.org/officeDocument/2006/math" xmlns:v="urn:schemas-microsoft-com:vml" xmlns:wp="http://schemas.openxmlformats.org/drawingml/2006/wordprocessingDrawing" xmlns:w10="urn:schemas-microsoft-com:office:word" xmlns:w="http://schemas.openxmlformats.org/wordprocessingml/2006/main" xmlns:wne="http://schemas.microsoft.com/office/word/2006/wordml">
+  <w:p>
+    <w:pPr>
+      <w:pStyle w:val="Header"/>
+    </w:pPr>
+  </w:p>
+</w:hdr>
 </file>
 
 <file path=word/styles.xml><?xml version="1.0" encoding="utf-8"?>

</xml_diff>